<commit_message>
Updating data hiding paper to have full table of contents
</commit_message>
<xml_diff>
--- a/topics/AntiForensics/Data Hiding/Data Hiding research.docx
+++ b/topics/AntiForensics/Data Hiding/Data Hiding research.docx
@@ -61,6 +61,12 @@
     </w:p>
     <w:sdt>
       <w:sdtPr>
+        <w:rPr>
+          <w:rFonts w:ascii="Times New Roman" w:eastAsiaTheme="minorHAnsi" w:hAnsi="Times New Roman" w:cstheme="minorBidi"/>
+          <w:color w:val="auto"/>
+          <w:sz w:val="24"/>
+          <w:szCs w:val="22"/>
+        </w:rPr>
         <w:id w:val="-1351328248"/>
         <w:docPartObj>
           <w:docPartGallery w:val="Table of Contents"/>
@@ -69,13 +75,9 @@
       </w:sdtPr>
       <w:sdtEndPr>
         <w:rPr>
-          <w:rFonts w:ascii="Times New Roman" w:eastAsiaTheme="minorHAnsi" w:hAnsi="Times New Roman" w:cstheme="minorBidi"/>
           <w:b/>
           <w:bCs/>
           <w:noProof/>
-          <w:color w:val="auto"/>
-          <w:sz w:val="24"/>
-          <w:szCs w:val="22"/>
         </w:rPr>
       </w:sdtEndPr>
       <w:sdtContent>
@@ -94,7 +96,9 @@
               <w:tab w:val="right" w:leader="dot" w:pos="9350"/>
             </w:tabs>
             <w:rPr>
+              <w:rFonts w:asciiTheme="minorHAnsi" w:eastAsiaTheme="minorEastAsia" w:hAnsiTheme="minorHAnsi"/>
               <w:noProof/>
+              <w:sz w:val="22"/>
             </w:rPr>
           </w:pPr>
           <w:r>
@@ -106,7 +110,7 @@
           <w:r>
             <w:fldChar w:fldCharType="separate"/>
           </w:r>
-          <w:hyperlink w:anchor="_Toc44416720" w:history="1">
+          <w:hyperlink w:anchor="_Toc44501812" w:history="1">
             <w:r>
               <w:rPr>
                 <w:rStyle w:val="Hyperlink"/>
@@ -133,7 +137,7 @@
                 <w:noProof/>
                 <w:webHidden/>
               </w:rPr>
-              <w:instrText xml:space="preserve"> PAGEREF _Toc44416720 \h </w:instrText>
+              <w:instrText xml:space="preserve"> PAGEREF _Toc44501812 \h </w:instrText>
             </w:r>
             <w:r>
               <w:rPr>
@@ -171,10 +175,12 @@
               <w:tab w:val="right" w:leader="dot" w:pos="9350"/>
             </w:tabs>
             <w:rPr>
+              <w:rFonts w:asciiTheme="minorHAnsi" w:eastAsiaTheme="minorEastAsia" w:hAnsiTheme="minorHAnsi"/>
               <w:noProof/>
+              <w:sz w:val="22"/>
             </w:rPr>
           </w:pPr>
-          <w:hyperlink w:anchor="_Toc44416721" w:history="1">
+          <w:hyperlink w:anchor="_Toc44501813" w:history="1">
             <w:r>
               <w:rPr>
                 <w:rStyle w:val="Hyperlink"/>
@@ -201,7 +207,7 @@
                 <w:noProof/>
                 <w:webHidden/>
               </w:rPr>
-              <w:instrText xml:space="preserve"> PAGEREF _Toc44416721 \h </w:instrText>
+              <w:instrText xml:space="preserve"> PAGEREF _Toc44501813 \h </w:instrText>
             </w:r>
             <w:r>
               <w:rPr>
@@ -239,10 +245,12 @@
               <w:tab w:val="right" w:leader="dot" w:pos="9350"/>
             </w:tabs>
             <w:rPr>
+              <w:rFonts w:asciiTheme="minorHAnsi" w:eastAsiaTheme="minorEastAsia" w:hAnsiTheme="minorHAnsi"/>
               <w:noProof/>
+              <w:sz w:val="22"/>
             </w:rPr>
           </w:pPr>
-          <w:hyperlink w:anchor="_Toc44416722" w:history="1">
+          <w:hyperlink w:anchor="_Toc44501814" w:history="1">
             <w:r>
               <w:rPr>
                 <w:rStyle w:val="Hyperlink"/>
@@ -269,7 +277,7 @@
                 <w:noProof/>
                 <w:webHidden/>
               </w:rPr>
-              <w:instrText xml:space="preserve"> PAGEREF _Toc44416722 \h </w:instrText>
+              <w:instrText xml:space="preserve"> PAGEREF _Toc44501814 \h </w:instrText>
             </w:r>
             <w:r>
               <w:rPr>
@@ -290,6 +298,216 @@
                 <w:webHidden/>
               </w:rPr>
               <w:t>6</w:t>
+            </w:r>
+            <w:r>
+              <w:rPr>
+                <w:noProof/>
+                <w:webHidden/>
+              </w:rPr>
+              <w:fldChar w:fldCharType="end"/>
+            </w:r>
+          </w:hyperlink>
+        </w:p>
+        <w:p>
+          <w:pPr>
+            <w:pStyle w:val="TOC1"/>
+            <w:tabs>
+              <w:tab w:val="right" w:leader="dot" w:pos="9350"/>
+            </w:tabs>
+            <w:rPr>
+              <w:rFonts w:asciiTheme="minorHAnsi" w:eastAsiaTheme="minorEastAsia" w:hAnsiTheme="minorHAnsi"/>
+              <w:noProof/>
+              <w:sz w:val="22"/>
+            </w:rPr>
+          </w:pPr>
+          <w:hyperlink w:anchor="_Toc44501815" w:history="1">
+            <w:r>
+              <w:rPr>
+                <w:rStyle w:val="Hyperlink"/>
+                <w:noProof/>
+              </w:rPr>
+              <w:t>Writing Data into the Master Boot Record or GUID Partition Table</w:t>
+            </w:r>
+            <w:r>
+              <w:rPr>
+                <w:noProof/>
+                <w:webHidden/>
+              </w:rPr>
+              <w:tab/>
+            </w:r>
+            <w:r>
+              <w:rPr>
+                <w:noProof/>
+                <w:webHidden/>
+              </w:rPr>
+              <w:fldChar w:fldCharType="begin"/>
+            </w:r>
+            <w:r>
+              <w:rPr>
+                <w:noProof/>
+                <w:webHidden/>
+              </w:rPr>
+              <w:instrText xml:space="preserve"> PAGEREF _Toc44501815 \h </w:instrText>
+            </w:r>
+            <w:r>
+              <w:rPr>
+                <w:noProof/>
+                <w:webHidden/>
+              </w:rPr>
+            </w:r>
+            <w:r>
+              <w:rPr>
+                <w:noProof/>
+                <w:webHidden/>
+              </w:rPr>
+              <w:fldChar w:fldCharType="separate"/>
+            </w:r>
+            <w:r>
+              <w:rPr>
+                <w:noProof/>
+                <w:webHidden/>
+              </w:rPr>
+              <w:t>7</w:t>
+            </w:r>
+            <w:r>
+              <w:rPr>
+                <w:noProof/>
+                <w:webHidden/>
+              </w:rPr>
+              <w:fldChar w:fldCharType="end"/>
+            </w:r>
+          </w:hyperlink>
+        </w:p>
+        <w:p>
+          <w:pPr>
+            <w:pStyle w:val="TOC1"/>
+            <w:tabs>
+              <w:tab w:val="right" w:leader="dot" w:pos="9350"/>
+            </w:tabs>
+            <w:rPr>
+              <w:rFonts w:asciiTheme="minorHAnsi" w:eastAsiaTheme="minorEastAsia" w:hAnsiTheme="minorHAnsi"/>
+              <w:noProof/>
+              <w:sz w:val="22"/>
+            </w:rPr>
+          </w:pPr>
+          <w:hyperlink w:anchor="_Toc44501816" w:history="1">
+            <w:r>
+              <w:rPr>
+                <w:rStyle w:val="Hyperlink"/>
+                <w:noProof/>
+              </w:rPr>
+              <w:t>Hiding Files in the .zip File Archive Format</w:t>
+            </w:r>
+            <w:r>
+              <w:rPr>
+                <w:noProof/>
+                <w:webHidden/>
+              </w:rPr>
+              <w:tab/>
+            </w:r>
+            <w:r>
+              <w:rPr>
+                <w:noProof/>
+                <w:webHidden/>
+              </w:rPr>
+              <w:fldChar w:fldCharType="begin"/>
+            </w:r>
+            <w:r>
+              <w:rPr>
+                <w:noProof/>
+                <w:webHidden/>
+              </w:rPr>
+              <w:instrText xml:space="preserve"> PAGEREF _Toc44501816 \h </w:instrText>
+            </w:r>
+            <w:r>
+              <w:rPr>
+                <w:noProof/>
+                <w:webHidden/>
+              </w:rPr>
+            </w:r>
+            <w:r>
+              <w:rPr>
+                <w:noProof/>
+                <w:webHidden/>
+              </w:rPr>
+              <w:fldChar w:fldCharType="separate"/>
+            </w:r>
+            <w:r>
+              <w:rPr>
+                <w:noProof/>
+                <w:webHidden/>
+              </w:rPr>
+              <w:t>8</w:t>
+            </w:r>
+            <w:r>
+              <w:rPr>
+                <w:noProof/>
+                <w:webHidden/>
+              </w:rPr>
+              <w:fldChar w:fldCharType="end"/>
+            </w:r>
+          </w:hyperlink>
+        </w:p>
+        <w:p>
+          <w:pPr>
+            <w:pStyle w:val="TOC1"/>
+            <w:tabs>
+              <w:tab w:val="right" w:leader="dot" w:pos="9350"/>
+            </w:tabs>
+            <w:rPr>
+              <w:rFonts w:asciiTheme="minorHAnsi" w:eastAsiaTheme="minorEastAsia" w:hAnsiTheme="minorHAnsi"/>
+              <w:noProof/>
+              <w:sz w:val="22"/>
+            </w:rPr>
+          </w:pPr>
+          <w:hyperlink w:anchor="_Toc44501817" w:history="1">
+            <w:r>
+              <w:rPr>
+                <w:rStyle w:val="Hyperlink"/>
+                <w:noProof/>
+              </w:rPr>
+              <w:t>Conclusions</w:t>
+            </w:r>
+            <w:r>
+              <w:rPr>
+                <w:noProof/>
+                <w:webHidden/>
+              </w:rPr>
+              <w:tab/>
+            </w:r>
+            <w:r>
+              <w:rPr>
+                <w:noProof/>
+                <w:webHidden/>
+              </w:rPr>
+              <w:fldChar w:fldCharType="begin"/>
+            </w:r>
+            <w:r>
+              <w:rPr>
+                <w:noProof/>
+                <w:webHidden/>
+              </w:rPr>
+              <w:instrText xml:space="preserve"> PAGEREF _Toc44501817 \h </w:instrText>
+            </w:r>
+            <w:r>
+              <w:rPr>
+                <w:noProof/>
+                <w:webHidden/>
+              </w:rPr>
+            </w:r>
+            <w:r>
+              <w:rPr>
+                <w:noProof/>
+                <w:webHidden/>
+              </w:rPr>
+              <w:fldChar w:fldCharType="separate"/>
+            </w:r>
+            <w:r>
+              <w:rPr>
+                <w:noProof/>
+                <w:webHidden/>
+              </w:rPr>
+              <w:t>8</w:t>
             </w:r>
             <w:r>
               <w:rPr>
@@ -335,7 +553,7 @@
       <w:pPr>
         <w:pStyle w:val="Heading1"/>
       </w:pPr>
-      <w:bookmarkStart w:id="0" w:name="_Toc44416720"/>
+      <w:bookmarkStart w:id="0" w:name="_Toc44501812"/>
       <w:r>
         <w:lastRenderedPageBreak/>
         <w:t>Introduction</w:t>
@@ -360,7 +578,7 @@
       <w:pPr>
         <w:pStyle w:val="Heading1"/>
       </w:pPr>
-      <w:bookmarkStart w:id="1" w:name="_Toc44416721"/>
+      <w:bookmarkStart w:id="1" w:name="_Toc44501813"/>
       <w:r>
         <w:t>Steganography</w:t>
       </w:r>
@@ -679,19 +897,7 @@
           <w:rPr>
             <w:rStyle w:val="Hyperlink"/>
           </w:rPr>
-          <w:t>he</w:t>
-        </w:r>
-        <w:r>
-          <w:rPr>
-            <w:rStyle w:val="Hyperlink"/>
-          </w:rPr>
-          <w:t>r</w:t>
-        </w:r>
-        <w:r>
-          <w:rPr>
-            <w:rStyle w:val="Hyperlink"/>
-          </w:rPr>
-          <w:t>e</w:t>
+          <w:t>here</w:t>
         </w:r>
       </w:hyperlink>
       <w:r>
@@ -748,7 +954,7 @@
       <w:pPr>
         <w:pStyle w:val="Heading1"/>
       </w:pPr>
-      <w:bookmarkStart w:id="2" w:name="_Toc44416722"/>
+      <w:bookmarkStart w:id="2" w:name="_Toc44501814"/>
       <w:r>
         <w:t>NTFS Alternate Data Streams</w:t>
       </w:r>
@@ -915,12 +1121,14 @@
       <w:pPr>
         <w:pStyle w:val="Heading1"/>
       </w:pPr>
+      <w:bookmarkStart w:id="3" w:name="_Toc44501815"/>
       <w:r>
         <w:t>Writing Data into the Master Boot Record</w:t>
       </w:r>
       <w:r>
         <w:t xml:space="preserve"> or GUID Partition Table</w:t>
       </w:r>
+      <w:bookmarkEnd w:id="3"/>
     </w:p>
     <w:p>
       <w:r>
@@ -944,10 +1152,12 @@
       <w:pPr>
         <w:pStyle w:val="Heading1"/>
       </w:pPr>
+      <w:bookmarkStart w:id="4" w:name="_Toc44501816"/>
       <w:r>
         <w:lastRenderedPageBreak/>
         <w:t>Hiding Files in the .zip File Archive Format</w:t>
       </w:r>
+      <w:bookmarkEnd w:id="4"/>
     </w:p>
     <w:p>
       <w:r>
@@ -974,9 +1184,11 @@
       <w:pPr>
         <w:pStyle w:val="Heading1"/>
       </w:pPr>
+      <w:bookmarkStart w:id="5" w:name="_Toc44501817"/>
       <w:r>
         <w:t>Conclusions</w:t>
       </w:r>
+      <w:bookmarkEnd w:id="5"/>
     </w:p>
     <w:p>
       <w:r>
@@ -1220,6 +1432,7 @@
     <w:lsdException w:name="HTML Sample" w:semiHidden="1" w:unhideWhenUsed="1"/>
     <w:lsdException w:name="HTML Typewriter" w:semiHidden="1" w:unhideWhenUsed="1"/>
     <w:lsdException w:name="HTML Variable" w:semiHidden="1" w:unhideWhenUsed="1"/>
+    <w:lsdException w:name="Normal Table" w:semiHidden="1" w:unhideWhenUsed="1"/>
     <w:lsdException w:name="annotation subject" w:semiHidden="1" w:unhideWhenUsed="1"/>
     <w:lsdException w:name="No List" w:semiHidden="1" w:unhideWhenUsed="1"/>
     <w:lsdException w:name="Outline List 1" w:semiHidden="1" w:unhideWhenUsed="1"/>
@@ -1266,8 +1479,10 @@
     <w:lsdException w:name="Table Subtle 2" w:semiHidden="1" w:unhideWhenUsed="1"/>
     <w:lsdException w:name="Table Web 1" w:semiHidden="1" w:unhideWhenUsed="1"/>
     <w:lsdException w:name="Table Web 2" w:semiHidden="1" w:unhideWhenUsed="1"/>
+    <w:lsdException w:name="Table Web 3" w:semiHidden="1" w:unhideWhenUsed="1"/>
     <w:lsdException w:name="Balloon Text" w:semiHidden="1" w:unhideWhenUsed="1"/>
     <w:lsdException w:name="Table Grid" w:uiPriority="39"/>
+    <w:lsdException w:name="Table Theme" w:semiHidden="1" w:unhideWhenUsed="1"/>
     <w:lsdException w:name="Placeholder Text" w:semiHidden="1"/>
     <w:lsdException w:name="No Spacing" w:uiPriority="1" w:qFormat="1"/>
     <w:lsdException w:name="Light Shading" w:uiPriority="60"/>

</xml_diff>

<commit_message>
Adding works cited to Data hiding Report
</commit_message>
<xml_diff>
--- a/topics/AntiForensics/Data Hiding/Data Hiding research.docx
+++ b/topics/AntiForensics/Data Hiding/Data Hiding research.docx
@@ -110,7 +110,7 @@
           <w:r>
             <w:fldChar w:fldCharType="separate"/>
           </w:r>
-          <w:hyperlink w:anchor="_Toc44501812" w:history="1">
+          <w:hyperlink w:anchor="_Toc44923871" w:history="1">
             <w:r>
               <w:rPr>
                 <w:rStyle w:val="Hyperlink"/>
@@ -137,7 +137,7 @@
                 <w:noProof/>
                 <w:webHidden/>
               </w:rPr>
-              <w:instrText xml:space="preserve"> PAGEREF _Toc44501812 \h </w:instrText>
+              <w:instrText xml:space="preserve"> PAGEREF _Toc44923871 \h </w:instrText>
             </w:r>
             <w:r>
               <w:rPr>
@@ -180,7 +180,7 @@
               <w:sz w:val="22"/>
             </w:rPr>
           </w:pPr>
-          <w:hyperlink w:anchor="_Toc44501813" w:history="1">
+          <w:hyperlink w:anchor="_Toc44923872" w:history="1">
             <w:r>
               <w:rPr>
                 <w:rStyle w:val="Hyperlink"/>
@@ -207,7 +207,7 @@
                 <w:noProof/>
                 <w:webHidden/>
               </w:rPr>
-              <w:instrText xml:space="preserve"> PAGEREF _Toc44501813 \h </w:instrText>
+              <w:instrText xml:space="preserve"> PAGEREF _Toc44923872 \h </w:instrText>
             </w:r>
             <w:r>
               <w:rPr>
@@ -250,7 +250,7 @@
               <w:sz w:val="22"/>
             </w:rPr>
           </w:pPr>
-          <w:hyperlink w:anchor="_Toc44501814" w:history="1">
+          <w:hyperlink w:anchor="_Toc44923873" w:history="1">
             <w:r>
               <w:rPr>
                 <w:rStyle w:val="Hyperlink"/>
@@ -277,7 +277,7 @@
                 <w:noProof/>
                 <w:webHidden/>
               </w:rPr>
-              <w:instrText xml:space="preserve"> PAGEREF _Toc44501814 \h </w:instrText>
+              <w:instrText xml:space="preserve"> PAGEREF _Toc44923873 \h </w:instrText>
             </w:r>
             <w:r>
               <w:rPr>
@@ -320,7 +320,7 @@
               <w:sz w:val="22"/>
             </w:rPr>
           </w:pPr>
-          <w:hyperlink w:anchor="_Toc44501815" w:history="1">
+          <w:hyperlink w:anchor="_Toc44923874" w:history="1">
             <w:r>
               <w:rPr>
                 <w:rStyle w:val="Hyperlink"/>
@@ -347,7 +347,7 @@
                 <w:noProof/>
                 <w:webHidden/>
               </w:rPr>
-              <w:instrText xml:space="preserve"> PAGEREF _Toc44501815 \h </w:instrText>
+              <w:instrText xml:space="preserve"> PAGEREF _Toc44923874 \h </w:instrText>
             </w:r>
             <w:r>
               <w:rPr>
@@ -390,7 +390,7 @@
               <w:sz w:val="22"/>
             </w:rPr>
           </w:pPr>
-          <w:hyperlink w:anchor="_Toc44501816" w:history="1">
+          <w:hyperlink w:anchor="_Toc44923875" w:history="1">
             <w:r>
               <w:rPr>
                 <w:rStyle w:val="Hyperlink"/>
@@ -417,7 +417,7 @@
                 <w:noProof/>
                 <w:webHidden/>
               </w:rPr>
-              <w:instrText xml:space="preserve"> PAGEREF _Toc44501816 \h </w:instrText>
+              <w:instrText xml:space="preserve"> PAGEREF _Toc44923875 \h </w:instrText>
             </w:r>
             <w:r>
               <w:rPr>
@@ -460,7 +460,7 @@
               <w:sz w:val="22"/>
             </w:rPr>
           </w:pPr>
-          <w:hyperlink w:anchor="_Toc44501817" w:history="1">
+          <w:hyperlink w:anchor="_Toc44923876" w:history="1">
             <w:r>
               <w:rPr>
                 <w:rStyle w:val="Hyperlink"/>
@@ -487,7 +487,7 @@
                 <w:noProof/>
                 <w:webHidden/>
               </w:rPr>
-              <w:instrText xml:space="preserve"> PAGEREF _Toc44501817 \h </w:instrText>
+              <w:instrText xml:space="preserve"> PAGEREF _Toc44923876 \h </w:instrText>
             </w:r>
             <w:r>
               <w:rPr>
@@ -508,6 +508,76 @@
                 <w:webHidden/>
               </w:rPr>
               <w:t>8</w:t>
+            </w:r>
+            <w:r>
+              <w:rPr>
+                <w:noProof/>
+                <w:webHidden/>
+              </w:rPr>
+              <w:fldChar w:fldCharType="end"/>
+            </w:r>
+          </w:hyperlink>
+        </w:p>
+        <w:p>
+          <w:pPr>
+            <w:pStyle w:val="TOC1"/>
+            <w:tabs>
+              <w:tab w:val="right" w:leader="dot" w:pos="9350"/>
+            </w:tabs>
+            <w:rPr>
+              <w:rFonts w:asciiTheme="minorHAnsi" w:eastAsiaTheme="minorEastAsia" w:hAnsiTheme="minorHAnsi"/>
+              <w:noProof/>
+              <w:sz w:val="22"/>
+            </w:rPr>
+          </w:pPr>
+          <w:hyperlink w:anchor="_Toc44923877" w:history="1">
+            <w:r>
+              <w:rPr>
+                <w:rStyle w:val="Hyperlink"/>
+                <w:noProof/>
+              </w:rPr>
+              <w:t>Works Cited</w:t>
+            </w:r>
+            <w:r>
+              <w:rPr>
+                <w:noProof/>
+                <w:webHidden/>
+              </w:rPr>
+              <w:tab/>
+            </w:r>
+            <w:r>
+              <w:rPr>
+                <w:noProof/>
+                <w:webHidden/>
+              </w:rPr>
+              <w:fldChar w:fldCharType="begin"/>
+            </w:r>
+            <w:r>
+              <w:rPr>
+                <w:noProof/>
+                <w:webHidden/>
+              </w:rPr>
+              <w:instrText xml:space="preserve"> PAGEREF _Toc44923877 \h </w:instrText>
+            </w:r>
+            <w:r>
+              <w:rPr>
+                <w:noProof/>
+                <w:webHidden/>
+              </w:rPr>
+            </w:r>
+            <w:r>
+              <w:rPr>
+                <w:noProof/>
+                <w:webHidden/>
+              </w:rPr>
+              <w:fldChar w:fldCharType="separate"/>
+            </w:r>
+            <w:r>
+              <w:rPr>
+                <w:noProof/>
+                <w:webHidden/>
+              </w:rPr>
+              <w:t>9</w:t>
             </w:r>
             <w:r>
               <w:rPr>
@@ -553,7 +623,7 @@
       <w:pPr>
         <w:pStyle w:val="Heading1"/>
       </w:pPr>
-      <w:bookmarkStart w:id="0" w:name="_Toc44501812"/>
+      <w:bookmarkStart w:id="0" w:name="_Toc44923871"/>
       <w:r>
         <w:lastRenderedPageBreak/>
         <w:t>Introduction</w:t>
@@ -578,7 +648,7 @@
       <w:pPr>
         <w:pStyle w:val="Heading1"/>
       </w:pPr>
-      <w:bookmarkStart w:id="1" w:name="_Toc44501813"/>
+      <w:bookmarkStart w:id="1" w:name="_Toc44923872"/>
       <w:r>
         <w:t>Steganography</w:t>
       </w:r>
@@ -954,7 +1024,7 @@
       <w:pPr>
         <w:pStyle w:val="Heading1"/>
       </w:pPr>
-      <w:bookmarkStart w:id="2" w:name="_Toc44501814"/>
+      <w:bookmarkStart w:id="2" w:name="_Toc44923873"/>
       <w:r>
         <w:t>NTFS Alternate Data Streams</w:t>
       </w:r>
@@ -1121,7 +1191,7 @@
       <w:pPr>
         <w:pStyle w:val="Heading1"/>
       </w:pPr>
-      <w:bookmarkStart w:id="3" w:name="_Toc44501815"/>
+      <w:bookmarkStart w:id="3" w:name="_Toc44923874"/>
       <w:r>
         <w:t>Writing Data into the Master Boot Record</w:t>
       </w:r>
@@ -1152,7 +1222,7 @@
       <w:pPr>
         <w:pStyle w:val="Heading1"/>
       </w:pPr>
-      <w:bookmarkStart w:id="4" w:name="_Toc44501816"/>
+      <w:bookmarkStart w:id="4" w:name="_Toc44923875"/>
       <w:r>
         <w:lastRenderedPageBreak/>
         <w:t>Hiding Files in the .zip File Archive Format</w:t>
@@ -1184,7 +1254,7 @@
       <w:pPr>
         <w:pStyle w:val="Heading1"/>
       </w:pPr>
-      <w:bookmarkStart w:id="5" w:name="_Toc44501817"/>
+      <w:bookmarkStart w:id="5" w:name="_Toc44923876"/>
       <w:r>
         <w:t>Conclusions</w:t>
       </w:r>
@@ -1195,6 +1265,145 @@
         <w:t xml:space="preserve">There are several smart techniques that one can try to hide data in a modern Windows 10 system, and there are many other cases not documented here. Each of these various methods would make it much more difficult for an investigator to find any one of these files, while being relatively trivial for the intended user or target to retrieve assuming that they knew the method. </w:t>
       </w:r>
     </w:p>
+    <w:p>
+      <w:pPr>
+        <w:pStyle w:val="Heading1"/>
+        <w:jc w:val="center"/>
+        <w:rPr>
+          <w:sz w:val="24"/>
+        </w:rPr>
+      </w:pPr>
+      <w:bookmarkStart w:id="6" w:name="_Toc44923877"/>
+      <w:r>
+        <w:lastRenderedPageBreak/>
+        <w:t>Works Cited</w:t>
+      </w:r>
+      <w:bookmarkEnd w:id="6"/>
+    </w:p>
+    <w:p>
+      <w:pPr>
+        <w:tabs>
+          <w:tab w:val="left" w:pos="916"/>
+          <w:tab w:val="left" w:pos="1832"/>
+          <w:tab w:val="left" w:pos="2748"/>
+          <w:tab w:val="left" w:pos="3664"/>
+          <w:tab w:val="left" w:pos="4580"/>
+          <w:tab w:val="left" w:pos="5496"/>
+          <w:tab w:val="left" w:pos="6412"/>
+          <w:tab w:val="left" w:pos="7328"/>
+          <w:tab w:val="left" w:pos="8244"/>
+          <w:tab w:val="left" w:pos="9160"/>
+          <w:tab w:val="left" w:pos="10076"/>
+          <w:tab w:val="left" w:pos="10992"/>
+          <w:tab w:val="left" w:pos="11908"/>
+          <w:tab w:val="left" w:pos="12824"/>
+          <w:tab w:val="left" w:pos="13740"/>
+          <w:tab w:val="left" w:pos="14656"/>
+        </w:tabs>
+        <w:spacing w:after="0" w:line="240" w:lineRule="auto"/>
+        <w:rPr>
+          <w:rFonts w:cs="Menlo"/>
+          <w:color w:val="404040"/>
+          <w:szCs w:val="18"/>
+        </w:rPr>
+      </w:pPr>
+    </w:p>
+    <w:p>
+      <w:pPr>
+        <w:spacing w:after="0"/>
+        <w:ind w:left="720" w:hanging="720"/>
+        <w:rPr>
+          <w:rFonts w:ascii="Calibri" w:hAnsi="Calibri" w:cs="Times New Roman"/>
+          <w:szCs w:val="24"/>
+        </w:rPr>
+      </w:pPr>
+      <w:proofErr w:type="spellStart"/>
+      <w:r>
+        <w:t>Arntz</w:t>
+      </w:r>
+      <w:proofErr w:type="spellEnd"/>
+      <w:r>
+        <w:t xml:space="preserve">, Pieter. “Introduction to Alternate Data Streams.” </w:t>
+      </w:r>
+      <w:r>
+        <w:rPr>
+          <w:i/>
+        </w:rPr>
+        <w:t>Malwarebytes Labs</w:t>
+      </w:r>
+      <w:r>
+        <w:t>, 30 Mar. 2016, blog.malwarebytes.com/101/2015/07/introduction-to-alternate-data-streams/.</w:t>
+      </w:r>
+    </w:p>
+    <w:p>
+      <w:pPr>
+        <w:spacing w:after="0"/>
+        <w:ind w:left="720" w:hanging="720"/>
+      </w:pPr>
+      <w:r>
+        <w:t>“Hiding in the Familiar: Steganography and Vulnerabilities in Popular Archives Formats.” Black Hat, cdn2.hubspot.net/hubfs/3375217/Reversing_Labs_November%202018/File/NyxEangine_BlackHat-EU-10-Whitepaper.pdf.</w:t>
+      </w:r>
+    </w:p>
+    <w:p>
+      <w:pPr>
+        <w:spacing w:after="0"/>
+        <w:ind w:left="720" w:hanging="720"/>
+      </w:pPr>
+      <w:r>
+        <w:t xml:space="preserve">Murali, Anand. “A Guide to Video Steganography Using Python.” </w:t>
+      </w:r>
+      <w:r>
+        <w:rPr>
+          <w:i/>
+        </w:rPr>
+        <w:t>Medium</w:t>
+      </w:r>
+      <w:r>
+        <w:t>, Better Programming, 18 May 2020, medium.com/better-programming/a-guide-to-video-steganography-using-python-4f010b32a5b7.</w:t>
+      </w:r>
+    </w:p>
+    <w:p>
+      <w:pPr>
+        <w:spacing w:after="0"/>
+        <w:ind w:left="720" w:hanging="720"/>
+      </w:pPr>
+      <w:r>
+        <w:t xml:space="preserve">Newman, Lily Hay. “What Is Steganography?” </w:t>
+      </w:r>
+      <w:r>
+        <w:rPr>
+          <w:i/>
+        </w:rPr>
+        <w:t>Wired</w:t>
+      </w:r>
+      <w:r>
+        <w:t>, Conde Nast, 26 June 2017, www.wired.com/story/steganography-hacker-lexicon/.</w:t>
+      </w:r>
+    </w:p>
+    <w:p>
+      <w:pPr>
+        <w:spacing w:after="0"/>
+        <w:ind w:left="720" w:hanging="720"/>
+      </w:pPr>
+      <w:proofErr w:type="spellStart"/>
+      <w:r>
+        <w:t>Siper</w:t>
+      </w:r>
+      <w:proofErr w:type="spellEnd"/>
+      <w:r>
+        <w:t xml:space="preserve">, Alan, et al. “The Rise of Steganography.” </w:t>
+      </w:r>
+      <w:r>
+        <w:rPr>
+          <w:i/>
+        </w:rPr>
+        <w:t>Proceedings of Student/Faculty Research Day, CSIS, Pace University</w:t>
+      </w:r>
+      <w:r>
+        <w:t>, 6 May 2005.</w:t>
+      </w:r>
+    </w:p>
+    <w:p/>
     <w:sectPr>
       <w:footerReference w:type="default" r:id="rId10"/>
       <w:pgSz w:w="12240" w:h="15840"/>

</xml_diff>